<commit_message>
Update README and documentation
</commit_message>
<xml_diff>
--- a/Документация.docx
+++ b/Документация.docx
@@ -326,27 +326,7 @@
           <w:sz w:val="30"/>
           <w:szCs w:val="30"/>
         </w:rPr>
-        <w:t>„</w:t>
-      </w:r>
-      <w:r>
-        <w:rPr>
-          <w:rFonts w:ascii="Times New Roman" w:hAnsi="Times New Roman" w:cs="Times New Roman"/>
-          <w:b/>
-          <w:bCs/>
-          <w:sz w:val="30"/>
-          <w:szCs w:val="30"/>
-        </w:rPr>
-        <w:t>Основи на компютърната графика</w:t>
-      </w:r>
-      <w:r>
-        <w:rPr>
-          <w:rFonts w:ascii="Times New Roman" w:hAnsi="Times New Roman" w:cs="Times New Roman"/>
-          <w:b/>
-          <w:bCs/>
-          <w:sz w:val="30"/>
-          <w:szCs w:val="30"/>
-        </w:rPr>
-        <w:t>“</w:t>
+        <w:t>„Основи на компютърната графика“</w:t>
       </w:r>
     </w:p>
     <w:p>
@@ -1095,9 +1075,12 @@
           <w:numId w:val="5"/>
         </w:numPr>
         <w:rPr>
-          <w:rFonts w:ascii="Arial" w:hAnsi="Arial" w:cs="Arial"/>
-          <w:sz w:val="24"/>
-          <w:szCs w:val="24"/>
+          <w:rStyle w:val="ae"/>
+          <w:rFonts w:ascii="Arial" w:hAnsi="Arial" w:cs="Arial"/>
+          <w:color w:val="auto"/>
+          <w:sz w:val="24"/>
+          <w:szCs w:val="24"/>
+          <w:u w:val="none"/>
         </w:rPr>
       </w:pPr>
       <w:hyperlink r:id="rId11" w:history="1">
@@ -1117,6 +1100,90 @@
         <w:pStyle w:val="a9"/>
         <w:numPr>
           <w:ilvl w:val="0"/>
+          <w:numId w:val="5"/>
+        </w:numPr>
+        <w:rPr>
+          <w:rFonts w:ascii="Arial" w:hAnsi="Arial" w:cs="Arial"/>
+          <w:sz w:val="24"/>
+          <w:szCs w:val="24"/>
+        </w:rPr>
+      </w:pPr>
+      <w:hyperlink r:id="rId12" w:history="1">
+        <w:r>
+          <w:rPr>
+            <w:rStyle w:val="ae"/>
+            <w:rFonts w:ascii="Arial" w:hAnsi="Arial" w:cs="Arial"/>
+            <w:sz w:val="24"/>
+            <w:szCs w:val="24"/>
+          </w:rPr>
+          <w:t>https://assetstore.unity.com/packages/3d/characters/humanoids/fantasy/mini-legion-rock-golem-pbr-hp-polyart-94707</w:t>
+        </w:r>
+      </w:hyperlink>
+    </w:p>
+    <w:p>
+      <w:pPr>
+        <w:pStyle w:val="a9"/>
+        <w:numPr>
+          <w:ilvl w:val="0"/>
+          <w:numId w:val="5"/>
+        </w:numPr>
+        <w:rPr>
+          <w:rFonts w:ascii="Arial" w:hAnsi="Arial" w:cs="Arial"/>
+          <w:sz w:val="24"/>
+          <w:szCs w:val="24"/>
+        </w:rPr>
+      </w:pPr>
+      <w:hyperlink r:id="rId13" w:history="1">
+        <w:r>
+          <w:rPr>
+            <w:rStyle w:val="ae"/>
+            <w:rFonts w:ascii="Arial" w:hAnsi="Arial" w:cs="Arial"/>
+            <w:sz w:val="24"/>
+            <w:szCs w:val="24"/>
+          </w:rPr>
+          <w:t>https://assetstore.unity.com/packages/3d/characters/creatures/dragon-for-boss-monster-hp-79398</w:t>
+        </w:r>
+      </w:hyperlink>
+    </w:p>
+    <w:p>
+      <w:pPr>
+        <w:pStyle w:val="a9"/>
+        <w:numPr>
+          <w:ilvl w:val="0"/>
+          <w:numId w:val="5"/>
+        </w:numPr>
+        <w:rPr>
+          <w:rFonts w:ascii="Arial" w:hAnsi="Arial" w:cs="Arial"/>
+          <w:sz w:val="24"/>
+          <w:szCs w:val="24"/>
+        </w:rPr>
+      </w:pPr>
+      <w:hyperlink r:id="rId14" w:history="1">
+        <w:r>
+          <w:rPr>
+            <w:rStyle w:val="ae"/>
+            <w:rFonts w:ascii="Arial" w:hAnsi="Arial" w:cs="Arial"/>
+            <w:sz w:val="24"/>
+            <w:szCs w:val="24"/>
+          </w:rPr>
+          <w:t>https://assetstore.unity.com/packages/3d/characters/creatures/rpg-monster-partners-pbr-polyart-168251#publisher</w:t>
+        </w:r>
+      </w:hyperlink>
+      <w:r>
+        <w:rPr>
+          <w:rFonts w:ascii="Arial" w:hAnsi="Arial" w:cs="Arial"/>
+          <w:sz w:val="24"/>
+          <w:szCs w:val="24"/>
+          <w:lang w:val="en-US"/>
+        </w:rPr>
+        <w:t xml:space="preserve"> </w:t>
+      </w:r>
+    </w:p>
+    <w:p>
+      <w:pPr>
+        <w:pStyle w:val="a9"/>
+        <w:numPr>
+          <w:ilvl w:val="0"/>
           <w:numId w:val="4"/>
         </w:numPr>
         <w:rPr>
@@ -1330,7 +1397,7 @@
           <w:lang w:val="en-US"/>
         </w:rPr>
       </w:pPr>
-      <w:hyperlink r:id="rId12" w:history="1">
+      <w:hyperlink r:id="rId15" w:history="1">
         <w:r>
           <w:rPr>
             <w:rStyle w:val="ae"/>

</xml_diff>